<commit_message>
added enable pins back for tmc drivers
they are required for uart control
</commit_message>
<xml_diff>
--- a/Test Repports material/Steppermotor TestReport.docx
+++ b/Test Repports material/Steppermotor TestReport.docx
@@ -2575,7 +2575,13 @@
         <w:t>function of the TMC2209 gives us much more accuracy and control over the data going in and out of the drivers</w:t>
       </w:r>
       <w:r>
-        <w:t>. Redesign V0.3 of the Rastaban Hat will therefor only use UART to control the drivers</w:t>
+        <w:t>. Redesign V0.3 of the Rastaban Hat will therefor</w:t>
+      </w:r>
+      <w:r>
+        <w:t>e</w:t>
+      </w:r>
+      <w:r>
+        <w:t xml:space="preserve"> only use UART to control the drivers</w:t>
       </w:r>
       <w:r>
         <w:t>.</w:t>

</xml_diff>